<commit_message>
Added block text format.
</commit_message>
<xml_diff>
--- a/accessible.docx
+++ b/accessible.docx
@@ -51,9 +51,6 @@
           <w:docGrid w:linePitch="381"/>
         </w:sectPr>
       </w:pPr>
-      <w:r>
-        <w:t>Made accessible by Knights of the Braille</w:t>
-      </w:r>
     </w:p>
     <w:sdt>
       <w:sdtPr>
@@ -516,7 +513,16 @@
       <w:bookmarkEnd w:id="2"/>
     </w:p>
     <w:p>
-      <w:pPr>
+      <w:r>
+        <w:t>Text in section</w:t>
+      </w:r>
+      <w:r>
+        <w:t>.</w:t>
+      </w:r>
+    </w:p>
+    <w:p>
+      <w:pPr>
+        <w:pStyle w:val="BlockText"/>
         <w:sectPr>
           <w:type w:val="continuous"/>
           <w:pgSz w:w="11906" w:h="16838"/>
@@ -526,10 +532,7 @@
         </w:sectPr>
       </w:pPr>
       <w:r>
-        <w:t>Text in section</w:t>
-      </w:r>
-      <w:r>
-        <w:t>.</w:t>
+        <w:t>Block text.</w:t>
       </w:r>
     </w:p>
     <w:p>
@@ -557,18 +560,12 @@
       </w:r>
     </w:p>
     <w:p>
-      <w:pPr>
-        <w:rPr>
-          <w:color w:val="0563C1" w:themeColor="hyperlink"/>
-          <w:u w:val="single"/>
-        </w:rPr>
-      </w:pPr>
       <w:hyperlink r:id="rId8" w:history="1">
         <w:r>
           <w:rPr>
             <w:rStyle w:val="Hyperlink"/>
           </w:rPr>
-          <w:t>https://example.com</w:t>
+          <w:t>https://example.com/</w:t>
         </w:r>
       </w:hyperlink>
     </w:p>
@@ -653,6 +650,191 @@
 <file path=word/numbering.xml><?xml version="1.0" encoding="utf-8"?>
 <w:numbering xmlns:wpc="http://schemas.microsoft.com/office/word/2010/wordprocessingCanvas" xmlns:cx="http://schemas.microsoft.com/office/drawing/2014/chartex" xmlns:cx1="http://schemas.microsoft.com/office/drawing/2015/9/8/chartex" xmlns:cx2="http://schemas.microsoft.com/office/drawing/2015/10/21/chartex" xmlns:cx3="http://schemas.microsoft.com/office/drawing/2016/5/9/chartex" xmlns:cx4="http://schemas.microsoft.com/office/drawing/2016/5/10/chartex" xmlns:cx5="http://schemas.microsoft.com/office/drawing/2016/5/11/chartex" xmlns:cx6="http://schemas.microsoft.com/office/drawing/2016/5/12/chartex" xmlns:cx7="http://schemas.microsoft.com/office/drawing/2016/5/13/chartex" xmlns:cx8="http://schemas.microsoft.com/office/drawing/2016/5/14/chartex" xmlns:mc="http://schemas.openxmlformats.org/markup-compatibility/2006" xmlns:aink="http://schemas.microsoft.com/office/drawing/2016/ink" xmlns:am3d="http://schemas.microsoft.com/office/drawing/2017/model3d" xmlns:o="urn:schemas-microsoft-com:office:office" xmlns:r="http://schemas.openxmlformats.org/officeDocument/2006/relationships" xmlns:m="http://schemas.openxmlformats.org/officeDocument/2006/math" xmlns:v="urn:schemas-microsoft-com:vml" xmlns:wp14="http://schemas.microsoft.com/office/word/2010/wordprocessingDrawing" xmlns:wp="http://schemas.openxmlformats.org/drawingml/2006/wordprocessingDrawing" xmlns:w10="urn:schemas-microsoft-com:office:word" xmlns:w="http://schemas.openxmlformats.org/wordprocessingml/2006/main" xmlns:w14="http://schemas.microsoft.com/office/word/2010/wordml" xmlns:w15="http://schemas.microsoft.com/office/word/2012/wordml" xmlns:w16cex="http://schemas.microsoft.com/office/word/2018/wordml/cex" xmlns:w16cid="http://schemas.microsoft.com/office/word/2016/wordml/cid" xmlns:w16="http://schemas.microsoft.com/office/word/2018/wordml" xmlns:w16se="http://schemas.microsoft.com/office/word/2015/wordml/symex" xmlns:wpg="http://schemas.microsoft.com/office/word/2010/wordprocessingGroup" xmlns:wpi="http://schemas.microsoft.com/office/word/2010/wordprocessingInk" xmlns:wne="http://schemas.microsoft.com/office/word/2006/wordml" xmlns:wps="http://schemas.microsoft.com/office/word/2010/wordprocessingShape" mc:Ignorable="w14 w15 w16se w16cid w16 w16cex wp14">
   <w:abstractNum w:abstractNumId="0" w15:restartNumberingAfterBreak="0">
+    <w:nsid w:val="FFFFFF7C"/>
+    <w:multiLevelType w:val="singleLevel"/>
+    <w:tmpl w:val="29B8F8D2"/>
+    <w:lvl w:ilvl="0">
+      <w:start w:val="1"/>
+      <w:numFmt w:val="decimal"/>
+      <w:lvlText w:val="%1."/>
+      <w:lvlJc w:val="left"/>
+      <w:pPr>
+        <w:tabs>
+          <w:tab w:val="num" w:pos="1492"/>
+        </w:tabs>
+        <w:ind w:left="1492" w:hanging="360"/>
+      </w:pPr>
+    </w:lvl>
+  </w:abstractNum>
+  <w:abstractNum w:abstractNumId="1" w15:restartNumberingAfterBreak="0">
+    <w:nsid w:val="FFFFFF7D"/>
+    <w:multiLevelType w:val="singleLevel"/>
+    <w:tmpl w:val="5BD681F2"/>
+    <w:lvl w:ilvl="0">
+      <w:start w:val="1"/>
+      <w:numFmt w:val="decimal"/>
+      <w:lvlText w:val="%1."/>
+      <w:lvlJc w:val="left"/>
+      <w:pPr>
+        <w:tabs>
+          <w:tab w:val="num" w:pos="1209"/>
+        </w:tabs>
+        <w:ind w:left="1209" w:hanging="360"/>
+      </w:pPr>
+    </w:lvl>
+  </w:abstractNum>
+  <w:abstractNum w:abstractNumId="2" w15:restartNumberingAfterBreak="0">
+    <w:nsid w:val="FFFFFF7E"/>
+    <w:multiLevelType w:val="singleLevel"/>
+    <w:tmpl w:val="A030B972"/>
+    <w:lvl w:ilvl="0">
+      <w:start w:val="1"/>
+      <w:numFmt w:val="decimal"/>
+      <w:lvlText w:val="%1."/>
+      <w:lvlJc w:val="left"/>
+      <w:pPr>
+        <w:tabs>
+          <w:tab w:val="num" w:pos="926"/>
+        </w:tabs>
+        <w:ind w:left="926" w:hanging="360"/>
+      </w:pPr>
+    </w:lvl>
+  </w:abstractNum>
+  <w:abstractNum w:abstractNumId="3" w15:restartNumberingAfterBreak="0">
+    <w:nsid w:val="FFFFFF7F"/>
+    <w:multiLevelType w:val="singleLevel"/>
+    <w:tmpl w:val="EF367DE4"/>
+    <w:lvl w:ilvl="0">
+      <w:start w:val="1"/>
+      <w:numFmt w:val="decimal"/>
+      <w:lvlText w:val="%1."/>
+      <w:lvlJc w:val="left"/>
+      <w:pPr>
+        <w:tabs>
+          <w:tab w:val="num" w:pos="643"/>
+        </w:tabs>
+        <w:ind w:left="643" w:hanging="360"/>
+      </w:pPr>
+    </w:lvl>
+  </w:abstractNum>
+  <w:abstractNum w:abstractNumId="4" w15:restartNumberingAfterBreak="0">
+    <w:nsid w:val="FFFFFF80"/>
+    <w:multiLevelType w:val="singleLevel"/>
+    <w:tmpl w:val="A30EEF30"/>
+    <w:lvl w:ilvl="0">
+      <w:start w:val="1"/>
+      <w:numFmt w:val="bullet"/>
+      <w:lvlText w:val=""/>
+      <w:lvlJc w:val="left"/>
+      <w:pPr>
+        <w:tabs>
+          <w:tab w:val="num" w:pos="1492"/>
+        </w:tabs>
+        <w:ind w:left="1492" w:hanging="360"/>
+      </w:pPr>
+      <w:rPr>
+        <w:rFonts w:ascii="Symbol" w:hAnsi="Symbol" w:hint="default"/>
+      </w:rPr>
+    </w:lvl>
+  </w:abstractNum>
+  <w:abstractNum w:abstractNumId="5" w15:restartNumberingAfterBreak="0">
+    <w:nsid w:val="FFFFFF81"/>
+    <w:multiLevelType w:val="singleLevel"/>
+    <w:tmpl w:val="9EAA7E10"/>
+    <w:lvl w:ilvl="0">
+      <w:start w:val="1"/>
+      <w:numFmt w:val="bullet"/>
+      <w:lvlText w:val=""/>
+      <w:lvlJc w:val="left"/>
+      <w:pPr>
+        <w:tabs>
+          <w:tab w:val="num" w:pos="1209"/>
+        </w:tabs>
+        <w:ind w:left="1209" w:hanging="360"/>
+      </w:pPr>
+      <w:rPr>
+        <w:rFonts w:ascii="Symbol" w:hAnsi="Symbol" w:hint="default"/>
+      </w:rPr>
+    </w:lvl>
+  </w:abstractNum>
+  <w:abstractNum w:abstractNumId="6" w15:restartNumberingAfterBreak="0">
+    <w:nsid w:val="FFFFFF82"/>
+    <w:multiLevelType w:val="singleLevel"/>
+    <w:tmpl w:val="CE504A48"/>
+    <w:lvl w:ilvl="0">
+      <w:start w:val="1"/>
+      <w:numFmt w:val="bullet"/>
+      <w:lvlText w:val=""/>
+      <w:lvlJc w:val="left"/>
+      <w:pPr>
+        <w:tabs>
+          <w:tab w:val="num" w:pos="926"/>
+        </w:tabs>
+        <w:ind w:left="926" w:hanging="360"/>
+      </w:pPr>
+      <w:rPr>
+        <w:rFonts w:ascii="Symbol" w:hAnsi="Symbol" w:hint="default"/>
+      </w:rPr>
+    </w:lvl>
+  </w:abstractNum>
+  <w:abstractNum w:abstractNumId="7" w15:restartNumberingAfterBreak="0">
+    <w:nsid w:val="FFFFFF83"/>
+    <w:multiLevelType w:val="singleLevel"/>
+    <w:tmpl w:val="0F5ECCD4"/>
+    <w:lvl w:ilvl="0">
+      <w:start w:val="1"/>
+      <w:numFmt w:val="bullet"/>
+      <w:lvlText w:val=""/>
+      <w:lvlJc w:val="left"/>
+      <w:pPr>
+        <w:tabs>
+          <w:tab w:val="num" w:pos="643"/>
+        </w:tabs>
+        <w:ind w:left="643" w:hanging="360"/>
+      </w:pPr>
+      <w:rPr>
+        <w:rFonts w:ascii="Symbol" w:hAnsi="Symbol" w:hint="default"/>
+      </w:rPr>
+    </w:lvl>
+  </w:abstractNum>
+  <w:abstractNum w:abstractNumId="8" w15:restartNumberingAfterBreak="0">
+    <w:nsid w:val="FFFFFF88"/>
+    <w:multiLevelType w:val="singleLevel"/>
+    <w:tmpl w:val="2AEABFAC"/>
+    <w:lvl w:ilvl="0">
+      <w:start w:val="1"/>
+      <w:numFmt w:val="decimal"/>
+      <w:lvlText w:val="%1."/>
+      <w:lvlJc w:val="left"/>
+      <w:pPr>
+        <w:tabs>
+          <w:tab w:val="num" w:pos="360"/>
+        </w:tabs>
+        <w:ind w:left="360" w:hanging="360"/>
+      </w:pPr>
+    </w:lvl>
+  </w:abstractNum>
+  <w:abstractNum w:abstractNumId="9" w15:restartNumberingAfterBreak="0">
+    <w:nsid w:val="FFFFFF89"/>
+    <w:multiLevelType w:val="singleLevel"/>
+    <w:tmpl w:val="A014B568"/>
+    <w:lvl w:ilvl="0">
+      <w:start w:val="1"/>
+      <w:numFmt w:val="bullet"/>
+      <w:lvlText w:val=""/>
+      <w:lvlJc w:val="left"/>
+      <w:pPr>
+        <w:tabs>
+          <w:tab w:val="num" w:pos="360"/>
+        </w:tabs>
+        <w:ind w:left="360" w:hanging="360"/>
+      </w:pPr>
+      <w:rPr>
+        <w:rFonts w:ascii="Symbol" w:hAnsi="Symbol" w:hint="default"/>
+      </w:rPr>
+    </w:lvl>
+  </w:abstractNum>
+  <w:abstractNum w:abstractNumId="10" w15:restartNumberingAfterBreak="0">
     <w:nsid w:val="1A3217AF"/>
     <w:multiLevelType w:val="hybridMultilevel"/>
     <w:tmpl w:val="9B2A27A8"/>
@@ -738,7 +920,7 @@
       </w:pPr>
     </w:lvl>
   </w:abstractNum>
-  <w:abstractNum w:abstractNumId="1" w15:restartNumberingAfterBreak="0">
+  <w:abstractNum w:abstractNumId="11" w15:restartNumberingAfterBreak="0">
     <w:nsid w:val="20C56060"/>
     <w:multiLevelType w:val="multilevel"/>
     <w:tmpl w:val="07708F34"/>
@@ -851,7 +1033,7 @@
       </w:pPr>
     </w:lvl>
   </w:abstractNum>
-  <w:abstractNum w:abstractNumId="2" w15:restartNumberingAfterBreak="0">
+  <w:abstractNum w:abstractNumId="12" w15:restartNumberingAfterBreak="0">
     <w:nsid w:val="4EDE65CA"/>
     <w:multiLevelType w:val="hybridMultilevel"/>
     <w:tmpl w:val="78C0F9AE"/>
@@ -964,7 +1146,7 @@
       </w:rPr>
     </w:lvl>
   </w:abstractNum>
-  <w:abstractNum w:abstractNumId="3" w15:restartNumberingAfterBreak="0">
+  <w:abstractNum w:abstractNumId="13" w15:restartNumberingAfterBreak="0">
     <w:nsid w:val="5EAD6C7A"/>
     <w:multiLevelType w:val="multilevel"/>
     <w:tmpl w:val="B510AA1A"/>
@@ -1077,7 +1259,7 @@
       </w:pPr>
     </w:lvl>
   </w:abstractNum>
-  <w:abstractNum w:abstractNumId="4" w15:restartNumberingAfterBreak="0">
+  <w:abstractNum w:abstractNumId="14" w15:restartNumberingAfterBreak="0">
     <w:nsid w:val="5F102607"/>
     <w:multiLevelType w:val="multilevel"/>
     <w:tmpl w:val="2C88D3C6"/>
@@ -1191,19 +1373,49 @@
     </w:lvl>
   </w:abstractNum>
   <w:num w:numId="1">
+    <w:abstractNumId w:val="12"/>
+  </w:num>
+  <w:num w:numId="2">
+    <w:abstractNumId w:val="10"/>
+  </w:num>
+  <w:num w:numId="3">
+    <w:abstractNumId w:val="11"/>
+  </w:num>
+  <w:num w:numId="4">
+    <w:abstractNumId w:val="14"/>
+  </w:num>
+  <w:num w:numId="5">
+    <w:abstractNumId w:val="13"/>
+  </w:num>
+  <w:num w:numId="6">
+    <w:abstractNumId w:val="0"/>
+  </w:num>
+  <w:num w:numId="7">
+    <w:abstractNumId w:val="1"/>
+  </w:num>
+  <w:num w:numId="8">
     <w:abstractNumId w:val="2"/>
   </w:num>
-  <w:num w:numId="2">
-    <w:abstractNumId w:val="0"/>
+  <w:num w:numId="9">
+    <w:abstractNumId w:val="3"/>
   </w:num>
-  <w:num w:numId="3">
-    <w:abstractNumId w:val="1"/>
+  <w:num w:numId="10">
+    <w:abstractNumId w:val="8"/>
   </w:num>
-  <w:num w:numId="4">
+  <w:num w:numId="11">
     <w:abstractNumId w:val="4"/>
   </w:num>
-  <w:num w:numId="5">
-    <w:abstractNumId w:val="3"/>
+  <w:num w:numId="12">
+    <w:abstractNumId w:val="5"/>
+  </w:num>
+  <w:num w:numId="13">
+    <w:abstractNumId w:val="6"/>
+  </w:num>
+  <w:num w:numId="14">
+    <w:abstractNumId w:val="7"/>
+  </w:num>
+  <w:num w:numId="15">
+    <w:abstractNumId w:val="9"/>
   </w:num>
 </w:numbering>
 </file>
@@ -2530,6 +2742,40 @@
       <w:u w:val="single"/>
     </w:rPr>
   </w:style>
+  <w:style w:type="paragraph" w:styleId="BlockText">
+    <w:name w:val="Block Text"/>
+    <w:basedOn w:val="Normal"/>
+    <w:autoRedefine/>
+    <w:uiPriority w:val="99"/>
+    <w:unhideWhenUsed/>
+    <w:rsid w:val="006B6F8D"/>
+    <w:pPr>
+      <w:pBdr>
+        <w:top w:val="single" w:sz="8" w:space="10" w:color="auto"/>
+        <w:left w:val="single" w:sz="8" w:space="10" w:color="auto"/>
+        <w:bottom w:val="single" w:sz="8" w:space="10" w:color="auto"/>
+        <w:right w:val="single" w:sz="8" w:space="10" w:color="auto"/>
+      </w:pBdr>
+      <w:ind w:left="1152" w:right="1152"/>
+    </w:pPr>
+    <w:rPr>
+      <w:rFonts w:cstheme="minorBidi"/>
+      <w:iCs/>
+      <w:color w:val="auto"/>
+    </w:rPr>
+  </w:style>
+  <w:style w:type="character" w:styleId="FollowedHyperlink">
+    <w:name w:val="FollowedHyperlink"/>
+    <w:basedOn w:val="DefaultParagraphFont"/>
+    <w:uiPriority w:val="99"/>
+    <w:semiHidden/>
+    <w:unhideWhenUsed/>
+    <w:rsid w:val="003F3058"/>
+    <w:rPr>
+      <w:color w:val="954F72" w:themeColor="followedHyperlink"/>
+      <w:u w:val="single"/>
+    </w:rPr>
+  </w:style>
 </w:styles>
 </file>
 

</xml_diff>

<commit_message>
Add styles and example for tables.
</commit_message>
<xml_diff>
--- a/accessible.docx
+++ b/accessible.docx
@@ -1,6 +1,6 @@
 
 <file path=word/document.xml><?xml version="1.0" encoding="utf-8"?>
-<w:document xmlns:wpc="http://schemas.microsoft.com/office/word/2010/wordprocessingCanvas" xmlns:cx="http://schemas.microsoft.com/office/drawing/2014/chartex" xmlns:cx1="http://schemas.microsoft.com/office/drawing/2015/9/8/chartex" xmlns:cx2="http://schemas.microsoft.com/office/drawing/2015/10/21/chartex" xmlns:cx3="http://schemas.microsoft.com/office/drawing/2016/5/9/chartex" xmlns:cx4="http://schemas.microsoft.com/office/drawing/2016/5/10/chartex" xmlns:cx5="http://schemas.microsoft.com/office/drawing/2016/5/11/chartex" xmlns:cx6="http://schemas.microsoft.com/office/drawing/2016/5/12/chartex" xmlns:cx7="http://schemas.microsoft.com/office/drawing/2016/5/13/chartex" xmlns:cx8="http://schemas.microsoft.com/office/drawing/2016/5/14/chartex" xmlns:mc="http://schemas.openxmlformats.org/markup-compatibility/2006" xmlns:aink="http://schemas.microsoft.com/office/drawing/2016/ink" xmlns:am3d="http://schemas.microsoft.com/office/drawing/2017/model3d" xmlns:o="urn:schemas-microsoft-com:office:office" xmlns:r="http://schemas.openxmlformats.org/officeDocument/2006/relationships" xmlns:m="http://schemas.openxmlformats.org/officeDocument/2006/math" xmlns:v="urn:schemas-microsoft-com:vml" xmlns:wp14="http://schemas.microsoft.com/office/word/2010/wordprocessingDrawing" xmlns:wp="http://schemas.openxmlformats.org/drawingml/2006/wordprocessingDrawing" xmlns:w10="urn:schemas-microsoft-com:office:word" xmlns:w="http://schemas.openxmlformats.org/wordprocessingml/2006/main" xmlns:w14="http://schemas.microsoft.com/office/word/2010/wordml" xmlns:w15="http://schemas.microsoft.com/office/word/2012/wordml" xmlns:w16cex="http://schemas.microsoft.com/office/word/2018/wordml/cex" xmlns:w16cid="http://schemas.microsoft.com/office/word/2016/wordml/cid" xmlns:w16="http://schemas.microsoft.com/office/word/2018/wordml" xmlns:w16se="http://schemas.microsoft.com/office/word/2015/wordml/symex" xmlns:wpg="http://schemas.microsoft.com/office/word/2010/wordprocessingGroup" xmlns:wpi="http://schemas.microsoft.com/office/word/2010/wordprocessingInk" xmlns:wne="http://schemas.microsoft.com/office/word/2006/wordml" xmlns:wps="http://schemas.microsoft.com/office/word/2010/wordprocessingShape" mc:Ignorable="w14 w15 w16se w16cid w16 w16cex wp14">
+<w:document xmlns:wpc="http://schemas.microsoft.com/office/word/2010/wordprocessingCanvas" xmlns:cx="http://schemas.microsoft.com/office/drawing/2014/chartex" xmlns:cx1="http://schemas.microsoft.com/office/drawing/2015/9/8/chartex" xmlns:cx2="http://schemas.microsoft.com/office/drawing/2015/10/21/chartex" xmlns:cx3="http://schemas.microsoft.com/office/drawing/2016/5/9/chartex" xmlns:cx4="http://schemas.microsoft.com/office/drawing/2016/5/10/chartex" xmlns:cx5="http://schemas.microsoft.com/office/drawing/2016/5/11/chartex" xmlns:cx6="http://schemas.microsoft.com/office/drawing/2016/5/12/chartex" xmlns:cx7="http://schemas.microsoft.com/office/drawing/2016/5/13/chartex" xmlns:cx8="http://schemas.microsoft.com/office/drawing/2016/5/14/chartex" xmlns:mc="http://schemas.openxmlformats.org/markup-compatibility/2006" xmlns:aink="http://schemas.microsoft.com/office/drawing/2016/ink" xmlns:am3d="http://schemas.microsoft.com/office/drawing/2017/model3d" xmlns:o="urn:schemas-microsoft-com:office:office" xmlns:oel="http://schemas.microsoft.com/office/2019/extlst" xmlns:r="http://schemas.openxmlformats.org/officeDocument/2006/relationships" xmlns:m="http://schemas.openxmlformats.org/officeDocument/2006/math" xmlns:v="urn:schemas-microsoft-com:vml" xmlns:wp14="http://schemas.microsoft.com/office/word/2010/wordprocessingDrawing" xmlns:wp="http://schemas.openxmlformats.org/drawingml/2006/wordprocessingDrawing" xmlns:w10="urn:schemas-microsoft-com:office:word" xmlns:w="http://schemas.openxmlformats.org/wordprocessingml/2006/main" xmlns:w14="http://schemas.microsoft.com/office/word/2010/wordml" xmlns:w15="http://schemas.microsoft.com/office/word/2012/wordml" xmlns:w16cex="http://schemas.microsoft.com/office/word/2018/wordml/cex" xmlns:w16cid="http://schemas.microsoft.com/office/word/2016/wordml/cid" xmlns:w16="http://schemas.microsoft.com/office/word/2018/wordml" xmlns:w16sdtdh="http://schemas.microsoft.com/office/word/2020/wordml/sdtdatahash" xmlns:w16se="http://schemas.microsoft.com/office/word/2015/wordml/symex" xmlns:wpg="http://schemas.microsoft.com/office/word/2010/wordprocessingGroup" xmlns:wpi="http://schemas.microsoft.com/office/word/2010/wordprocessingInk" xmlns:wne="http://schemas.microsoft.com/office/word/2006/wordml" xmlns:wps="http://schemas.microsoft.com/office/word/2010/wordprocessingShape" mc:Ignorable="w14 w15 w16se w16cid w16 w16cex w16sdtdh wp14">
   <w:body>
     <w:p>
       <w:pPr>
@@ -51,6 +51,9 @@
           <w:docGrid w:linePitch="381"/>
         </w:sectPr>
       </w:pPr>
+      <w:r>
+        <w:t>Made accessible by Knights of the Braille</w:t>
+      </w:r>
     </w:p>
     <w:sdt>
       <w:sdtPr>
@@ -513,16 +516,7 @@
       <w:bookmarkEnd w:id="2"/>
     </w:p>
     <w:p>
-      <w:r>
-        <w:t>Text in section</w:t>
-      </w:r>
-      <w:r>
-        <w:t>.</w:t>
-      </w:r>
-    </w:p>
-    <w:p>
-      <w:pPr>
-        <w:pStyle w:val="BlockText"/>
+      <w:pPr>
         <w:sectPr>
           <w:type w:val="continuous"/>
           <w:pgSz w:w="11906" w:h="16838"/>
@@ -532,7 +526,10 @@
         </w:sectPr>
       </w:pPr>
       <w:r>
-        <w:t>Block text.</w:t>
+        <w:t>Text in section</w:t>
+      </w:r>
+      <w:r>
+        <w:t>.</w:t>
       </w:r>
     </w:p>
     <w:p>
@@ -547,6 +544,138 @@
       <w:bookmarkEnd w:id="3"/>
     </w:p>
     <w:p>
+      <w:pPr>
+        <w:pStyle w:val="Caption"/>
+      </w:pPr>
+      <w:r>
+        <w:t>Table</w:t>
+      </w:r>
+      <w:r>
+        <w:t xml:space="preserve"> </w:t>
+      </w:r>
+      <w:fldSimple w:instr=" SEQ Table \* ARABIC ">
+        <w:r>
+          <w:rPr>
+            <w:noProof/>
+          </w:rPr>
+          <w:t>1</w:t>
+        </w:r>
+      </w:fldSimple>
+    </w:p>
+    <w:tbl>
+      <w:tblPr>
+        <w:tblStyle w:val="GridTable1Light"/>
+        <w:tblW w:w="0" w:type="auto"/>
+        <w:tblBorders>
+          <w:top w:val="single" w:sz="12" w:space="0" w:color="auto"/>
+          <w:left w:val="single" w:sz="12" w:space="0" w:color="auto"/>
+          <w:bottom w:val="single" w:sz="12" w:space="0" w:color="auto"/>
+          <w:right w:val="single" w:sz="12" w:space="0" w:color="auto"/>
+          <w:insideH w:val="single" w:sz="12" w:space="0" w:color="auto"/>
+          <w:insideV w:val="single" w:sz="12" w:space="0" w:color="auto"/>
+        </w:tblBorders>
+        <w:tblLook w:val="0420" w:firstRow="1" w:lastRow="0" w:firstColumn="0" w:lastColumn="0" w:noHBand="0" w:noVBand="1"/>
+      </w:tblPr>
+      <w:tblGrid>
+        <w:gridCol w:w="5218"/>
+        <w:gridCol w:w="5218"/>
+      </w:tblGrid>
+      <w:tr>
+        <w:trPr>
+          <w:cnfStyle w:val="100000000000" w:firstRow="1" w:lastRow="0" w:firstColumn="0" w:lastColumn="0" w:oddVBand="0" w:evenVBand="0" w:oddHBand="0" w:evenHBand="0" w:firstRowFirstColumn="0" w:firstRowLastColumn="0" w:lastRowFirstColumn="0" w:lastRowLastColumn="0"/>
+        </w:trPr>
+        <w:tc>
+          <w:tcPr>
+            <w:tcW w:w="5228" w:type="dxa"/>
+            <w:tcBorders>
+              <w:bottom w:val="none" w:sz="0" w:space="0" w:color="auto"/>
+            </w:tcBorders>
+          </w:tcPr>
+          <w:p>
+            <w:pPr>
+              <w:ind w:firstLine="0"/>
+            </w:pPr>
+            <w:r>
+              <w:t>Header 1</w:t>
+            </w:r>
+          </w:p>
+        </w:tc>
+        <w:tc>
+          <w:tcPr>
+            <w:tcW w:w="5228" w:type="dxa"/>
+            <w:tcBorders>
+              <w:bottom w:val="none" w:sz="0" w:space="0" w:color="auto"/>
+            </w:tcBorders>
+          </w:tcPr>
+          <w:p>
+            <w:pPr>
+              <w:ind w:firstLine="0"/>
+            </w:pPr>
+            <w:r>
+              <w:t>Header 2</w:t>
+            </w:r>
+          </w:p>
+        </w:tc>
+      </w:tr>
+      <w:tr>
+        <w:tc>
+          <w:tcPr>
+            <w:tcW w:w="5228" w:type="dxa"/>
+          </w:tcPr>
+          <w:p>
+            <w:pPr>
+              <w:ind w:firstLine="0"/>
+            </w:pPr>
+            <w:r>
+              <w:t>R 1 C 1</w:t>
+            </w:r>
+          </w:p>
+        </w:tc>
+        <w:tc>
+          <w:tcPr>
+            <w:tcW w:w="5228" w:type="dxa"/>
+          </w:tcPr>
+          <w:p>
+            <w:pPr>
+              <w:ind w:firstLine="0"/>
+            </w:pPr>
+            <w:r>
+              <w:t>R 1 C 2</w:t>
+            </w:r>
+          </w:p>
+        </w:tc>
+      </w:tr>
+      <w:tr>
+        <w:tc>
+          <w:tcPr>
+            <w:tcW w:w="5228" w:type="dxa"/>
+          </w:tcPr>
+          <w:p>
+            <w:pPr>
+              <w:ind w:firstLine="0"/>
+            </w:pPr>
+            <w:r>
+              <w:t>R 2 C 1</w:t>
+            </w:r>
+          </w:p>
+        </w:tc>
+        <w:tc>
+          <w:tcPr>
+            <w:tcW w:w="5228" w:type="dxa"/>
+          </w:tcPr>
+          <w:p>
+            <w:pPr>
+              <w:ind w:firstLine="0"/>
+            </w:pPr>
+            <w:r>
+              <w:t>R 2 C 2</w:t>
+            </w:r>
+          </w:p>
+        </w:tc>
+      </w:tr>
+    </w:tbl>
+    <w:p/>
+    <w:p>
       <w:r>
         <w:t xml:space="preserve">More body </w:t>
       </w:r>
@@ -557,6 +686,11 @@
       <w:proofErr w:type="gramEnd"/>
       <w:r>
         <w:t>.</w:t>
+      </w:r>
+    </w:p>
+    <w:p>
+      <w:r>
+        <w:t>Accessible adaptation: Knights of the Braille</w:t>
       </w:r>
     </w:p>
     <w:p>
@@ -565,7 +699,7 @@
           <w:rPr>
             <w:rStyle w:val="Hyperlink"/>
           </w:rPr>
-          <w:t>https://example.com/</w:t>
+          <w:t>https://knightsofthebraille.com</w:t>
         </w:r>
       </w:hyperlink>
     </w:p>
@@ -593,6 +727,8 @@
         <w:t>Another numbered list item.</w:t>
       </w:r>
     </w:p>
+    <w:p/>
+    <w:p/>
     <w:sectPr>
       <w:pgSz w:w="11906" w:h="16838"/>
       <w:pgMar w:top="720" w:right="720" w:bottom="720" w:left="720" w:header="708" w:footer="708" w:gutter="0"/>
@@ -604,7 +740,7 @@
 </file>
 
 <file path=word/endnotes.xml><?xml version="1.0" encoding="utf-8"?>
-<w:endnotes xmlns:wpc="http://schemas.microsoft.com/office/word/2010/wordprocessingCanvas" xmlns:cx="http://schemas.microsoft.com/office/drawing/2014/chartex" xmlns:cx1="http://schemas.microsoft.com/office/drawing/2015/9/8/chartex" xmlns:cx2="http://schemas.microsoft.com/office/drawing/2015/10/21/chartex" xmlns:cx3="http://schemas.microsoft.com/office/drawing/2016/5/9/chartex" xmlns:cx4="http://schemas.microsoft.com/office/drawing/2016/5/10/chartex" xmlns:cx5="http://schemas.microsoft.com/office/drawing/2016/5/11/chartex" xmlns:cx6="http://schemas.microsoft.com/office/drawing/2016/5/12/chartex" xmlns:cx7="http://schemas.microsoft.com/office/drawing/2016/5/13/chartex" xmlns:cx8="http://schemas.microsoft.com/office/drawing/2016/5/14/chartex" xmlns:mc="http://schemas.openxmlformats.org/markup-compatibility/2006" xmlns:aink="http://schemas.microsoft.com/office/drawing/2016/ink" xmlns:am3d="http://schemas.microsoft.com/office/drawing/2017/model3d" xmlns:o="urn:schemas-microsoft-com:office:office" xmlns:r="http://schemas.openxmlformats.org/officeDocument/2006/relationships" xmlns:m="http://schemas.openxmlformats.org/officeDocument/2006/math" xmlns:v="urn:schemas-microsoft-com:vml" xmlns:wp14="http://schemas.microsoft.com/office/word/2010/wordprocessingDrawing" xmlns:wp="http://schemas.openxmlformats.org/drawingml/2006/wordprocessingDrawing" xmlns:w10="urn:schemas-microsoft-com:office:word" xmlns:w="http://schemas.openxmlformats.org/wordprocessingml/2006/main" xmlns:w14="http://schemas.microsoft.com/office/word/2010/wordml" xmlns:w15="http://schemas.microsoft.com/office/word/2012/wordml" xmlns:w16cex="http://schemas.microsoft.com/office/word/2018/wordml/cex" xmlns:w16cid="http://schemas.microsoft.com/office/word/2016/wordml/cid" xmlns:w16="http://schemas.microsoft.com/office/word/2018/wordml" xmlns:w16se="http://schemas.microsoft.com/office/word/2015/wordml/symex" xmlns:wpg="http://schemas.microsoft.com/office/word/2010/wordprocessingGroup" xmlns:wpi="http://schemas.microsoft.com/office/word/2010/wordprocessingInk" xmlns:wne="http://schemas.microsoft.com/office/word/2006/wordml" xmlns:wps="http://schemas.microsoft.com/office/word/2010/wordprocessingShape" mc:Ignorable="w14 w15 w16se w16cid w16 w16cex wp14">
+<w:endnotes xmlns:wpc="http://schemas.microsoft.com/office/word/2010/wordprocessingCanvas" xmlns:cx="http://schemas.microsoft.com/office/drawing/2014/chartex" xmlns:cx1="http://schemas.microsoft.com/office/drawing/2015/9/8/chartex" xmlns:cx2="http://schemas.microsoft.com/office/drawing/2015/10/21/chartex" xmlns:cx3="http://schemas.microsoft.com/office/drawing/2016/5/9/chartex" xmlns:cx4="http://schemas.microsoft.com/office/drawing/2016/5/10/chartex" xmlns:cx5="http://schemas.microsoft.com/office/drawing/2016/5/11/chartex" xmlns:cx6="http://schemas.microsoft.com/office/drawing/2016/5/12/chartex" xmlns:cx7="http://schemas.microsoft.com/office/drawing/2016/5/13/chartex" xmlns:cx8="http://schemas.microsoft.com/office/drawing/2016/5/14/chartex" xmlns:mc="http://schemas.openxmlformats.org/markup-compatibility/2006" xmlns:aink="http://schemas.microsoft.com/office/drawing/2016/ink" xmlns:am3d="http://schemas.microsoft.com/office/drawing/2017/model3d" xmlns:o="urn:schemas-microsoft-com:office:office" xmlns:oel="http://schemas.microsoft.com/office/2019/extlst" xmlns:r="http://schemas.openxmlformats.org/officeDocument/2006/relationships" xmlns:m="http://schemas.openxmlformats.org/officeDocument/2006/math" xmlns:v="urn:schemas-microsoft-com:vml" xmlns:wp14="http://schemas.microsoft.com/office/word/2010/wordprocessingDrawing" xmlns:wp="http://schemas.openxmlformats.org/drawingml/2006/wordprocessingDrawing" xmlns:w10="urn:schemas-microsoft-com:office:word" xmlns:w="http://schemas.openxmlformats.org/wordprocessingml/2006/main" xmlns:w14="http://schemas.microsoft.com/office/word/2010/wordml" xmlns:w15="http://schemas.microsoft.com/office/word/2012/wordml" xmlns:w16cex="http://schemas.microsoft.com/office/word/2018/wordml/cex" xmlns:w16cid="http://schemas.microsoft.com/office/word/2016/wordml/cid" xmlns:w16="http://schemas.microsoft.com/office/word/2018/wordml" xmlns:w16sdtdh="http://schemas.microsoft.com/office/word/2020/wordml/sdtdatahash" xmlns:w16se="http://schemas.microsoft.com/office/word/2015/wordml/symex" xmlns:wpg="http://schemas.microsoft.com/office/word/2010/wordprocessingGroup" xmlns:wpi="http://schemas.microsoft.com/office/word/2010/wordprocessingInk" xmlns:wne="http://schemas.microsoft.com/office/word/2006/wordml" xmlns:wps="http://schemas.microsoft.com/office/word/2010/wordprocessingShape" mc:Ignorable="w14 w15 w16se w16cid w16 w16cex w16sdtdh wp14">
   <w:endnote w:type="separator" w:id="-1">
     <w:p>
       <w:r>
@@ -626,7 +762,7 @@
 </file>
 
 <file path=word/footnotes.xml><?xml version="1.0" encoding="utf-8"?>
-<w:footnotes xmlns:wpc="http://schemas.microsoft.com/office/word/2010/wordprocessingCanvas" xmlns:cx="http://schemas.microsoft.com/office/drawing/2014/chartex" xmlns:cx1="http://schemas.microsoft.com/office/drawing/2015/9/8/chartex" xmlns:cx2="http://schemas.microsoft.com/office/drawing/2015/10/21/chartex" xmlns:cx3="http://schemas.microsoft.com/office/drawing/2016/5/9/chartex" xmlns:cx4="http://schemas.microsoft.com/office/drawing/2016/5/10/chartex" xmlns:cx5="http://schemas.microsoft.com/office/drawing/2016/5/11/chartex" xmlns:cx6="http://schemas.microsoft.com/office/drawing/2016/5/12/chartex" xmlns:cx7="http://schemas.microsoft.com/office/drawing/2016/5/13/chartex" xmlns:cx8="http://schemas.microsoft.com/office/drawing/2016/5/14/chartex" xmlns:mc="http://schemas.openxmlformats.org/markup-compatibility/2006" xmlns:aink="http://schemas.microsoft.com/office/drawing/2016/ink" xmlns:am3d="http://schemas.microsoft.com/office/drawing/2017/model3d" xmlns:o="urn:schemas-microsoft-com:office:office" xmlns:r="http://schemas.openxmlformats.org/officeDocument/2006/relationships" xmlns:m="http://schemas.openxmlformats.org/officeDocument/2006/math" xmlns:v="urn:schemas-microsoft-com:vml" xmlns:wp14="http://schemas.microsoft.com/office/word/2010/wordprocessingDrawing" xmlns:wp="http://schemas.openxmlformats.org/drawingml/2006/wordprocessingDrawing" xmlns:w10="urn:schemas-microsoft-com:office:word" xmlns:w="http://schemas.openxmlformats.org/wordprocessingml/2006/main" xmlns:w14="http://schemas.microsoft.com/office/word/2010/wordml" xmlns:w15="http://schemas.microsoft.com/office/word/2012/wordml" xmlns:w16cex="http://schemas.microsoft.com/office/word/2018/wordml/cex" xmlns:w16cid="http://schemas.microsoft.com/office/word/2016/wordml/cid" xmlns:w16="http://schemas.microsoft.com/office/word/2018/wordml" xmlns:w16se="http://schemas.microsoft.com/office/word/2015/wordml/symex" xmlns:wpg="http://schemas.microsoft.com/office/word/2010/wordprocessingGroup" xmlns:wpi="http://schemas.microsoft.com/office/word/2010/wordprocessingInk" xmlns:wne="http://schemas.microsoft.com/office/word/2006/wordml" xmlns:wps="http://schemas.microsoft.com/office/word/2010/wordprocessingShape" mc:Ignorable="w14 w15 w16se w16cid w16 w16cex wp14">
+<w:footnotes xmlns:wpc="http://schemas.microsoft.com/office/word/2010/wordprocessingCanvas" xmlns:cx="http://schemas.microsoft.com/office/drawing/2014/chartex" xmlns:cx1="http://schemas.microsoft.com/office/drawing/2015/9/8/chartex" xmlns:cx2="http://schemas.microsoft.com/office/drawing/2015/10/21/chartex" xmlns:cx3="http://schemas.microsoft.com/office/drawing/2016/5/9/chartex" xmlns:cx4="http://schemas.microsoft.com/office/drawing/2016/5/10/chartex" xmlns:cx5="http://schemas.microsoft.com/office/drawing/2016/5/11/chartex" xmlns:cx6="http://schemas.microsoft.com/office/drawing/2016/5/12/chartex" xmlns:cx7="http://schemas.microsoft.com/office/drawing/2016/5/13/chartex" xmlns:cx8="http://schemas.microsoft.com/office/drawing/2016/5/14/chartex" xmlns:mc="http://schemas.openxmlformats.org/markup-compatibility/2006" xmlns:aink="http://schemas.microsoft.com/office/drawing/2016/ink" xmlns:am3d="http://schemas.microsoft.com/office/drawing/2017/model3d" xmlns:o="urn:schemas-microsoft-com:office:office" xmlns:oel="http://schemas.microsoft.com/office/2019/extlst" xmlns:r="http://schemas.openxmlformats.org/officeDocument/2006/relationships" xmlns:m="http://schemas.openxmlformats.org/officeDocument/2006/math" xmlns:v="urn:schemas-microsoft-com:vml" xmlns:wp14="http://schemas.microsoft.com/office/word/2010/wordprocessingDrawing" xmlns:wp="http://schemas.openxmlformats.org/drawingml/2006/wordprocessingDrawing" xmlns:w10="urn:schemas-microsoft-com:office:word" xmlns:w="http://schemas.openxmlformats.org/wordprocessingml/2006/main" xmlns:w14="http://schemas.microsoft.com/office/word/2010/wordml" xmlns:w15="http://schemas.microsoft.com/office/word/2012/wordml" xmlns:w16cex="http://schemas.microsoft.com/office/word/2018/wordml/cex" xmlns:w16cid="http://schemas.microsoft.com/office/word/2016/wordml/cid" xmlns:w16="http://schemas.microsoft.com/office/word/2018/wordml" xmlns:w16sdtdh="http://schemas.microsoft.com/office/word/2020/wordml/sdtdatahash" xmlns:w16se="http://schemas.microsoft.com/office/word/2015/wordml/symex" xmlns:wpg="http://schemas.microsoft.com/office/word/2010/wordprocessingGroup" xmlns:wpi="http://schemas.microsoft.com/office/word/2010/wordprocessingInk" xmlns:wne="http://schemas.microsoft.com/office/word/2006/wordml" xmlns:wps="http://schemas.microsoft.com/office/word/2010/wordprocessingShape" mc:Ignorable="w14 w15 w16se w16cid w16 w16cex w16sdtdh wp14">
   <w:footnote w:type="separator" w:id="-1">
     <w:p>
       <w:r>
@@ -648,193 +784,8 @@
 </file>
 
 <file path=word/numbering.xml><?xml version="1.0" encoding="utf-8"?>
-<w:numbering xmlns:wpc="http://schemas.microsoft.com/office/word/2010/wordprocessingCanvas" xmlns:cx="http://schemas.microsoft.com/office/drawing/2014/chartex" xmlns:cx1="http://schemas.microsoft.com/office/drawing/2015/9/8/chartex" xmlns:cx2="http://schemas.microsoft.com/office/drawing/2015/10/21/chartex" xmlns:cx3="http://schemas.microsoft.com/office/drawing/2016/5/9/chartex" xmlns:cx4="http://schemas.microsoft.com/office/drawing/2016/5/10/chartex" xmlns:cx5="http://schemas.microsoft.com/office/drawing/2016/5/11/chartex" xmlns:cx6="http://schemas.microsoft.com/office/drawing/2016/5/12/chartex" xmlns:cx7="http://schemas.microsoft.com/office/drawing/2016/5/13/chartex" xmlns:cx8="http://schemas.microsoft.com/office/drawing/2016/5/14/chartex" xmlns:mc="http://schemas.openxmlformats.org/markup-compatibility/2006" xmlns:aink="http://schemas.microsoft.com/office/drawing/2016/ink" xmlns:am3d="http://schemas.microsoft.com/office/drawing/2017/model3d" xmlns:o="urn:schemas-microsoft-com:office:office" xmlns:r="http://schemas.openxmlformats.org/officeDocument/2006/relationships" xmlns:m="http://schemas.openxmlformats.org/officeDocument/2006/math" xmlns:v="urn:schemas-microsoft-com:vml" xmlns:wp14="http://schemas.microsoft.com/office/word/2010/wordprocessingDrawing" xmlns:wp="http://schemas.openxmlformats.org/drawingml/2006/wordprocessingDrawing" xmlns:w10="urn:schemas-microsoft-com:office:word" xmlns:w="http://schemas.openxmlformats.org/wordprocessingml/2006/main" xmlns:w14="http://schemas.microsoft.com/office/word/2010/wordml" xmlns:w15="http://schemas.microsoft.com/office/word/2012/wordml" xmlns:w16cex="http://schemas.microsoft.com/office/word/2018/wordml/cex" xmlns:w16cid="http://schemas.microsoft.com/office/word/2016/wordml/cid" xmlns:w16="http://schemas.microsoft.com/office/word/2018/wordml" xmlns:w16se="http://schemas.microsoft.com/office/word/2015/wordml/symex" xmlns:wpg="http://schemas.microsoft.com/office/word/2010/wordprocessingGroup" xmlns:wpi="http://schemas.microsoft.com/office/word/2010/wordprocessingInk" xmlns:wne="http://schemas.microsoft.com/office/word/2006/wordml" xmlns:wps="http://schemas.microsoft.com/office/word/2010/wordprocessingShape" mc:Ignorable="w14 w15 w16se w16cid w16 w16cex wp14">
+<w:numbering xmlns:wpc="http://schemas.microsoft.com/office/word/2010/wordprocessingCanvas" xmlns:cx="http://schemas.microsoft.com/office/drawing/2014/chartex" xmlns:cx1="http://schemas.microsoft.com/office/drawing/2015/9/8/chartex" xmlns:cx2="http://schemas.microsoft.com/office/drawing/2015/10/21/chartex" xmlns:cx3="http://schemas.microsoft.com/office/drawing/2016/5/9/chartex" xmlns:cx4="http://schemas.microsoft.com/office/drawing/2016/5/10/chartex" xmlns:cx5="http://schemas.microsoft.com/office/drawing/2016/5/11/chartex" xmlns:cx6="http://schemas.microsoft.com/office/drawing/2016/5/12/chartex" xmlns:cx7="http://schemas.microsoft.com/office/drawing/2016/5/13/chartex" xmlns:cx8="http://schemas.microsoft.com/office/drawing/2016/5/14/chartex" xmlns:mc="http://schemas.openxmlformats.org/markup-compatibility/2006" xmlns:aink="http://schemas.microsoft.com/office/drawing/2016/ink" xmlns:am3d="http://schemas.microsoft.com/office/drawing/2017/model3d" xmlns:o="urn:schemas-microsoft-com:office:office" xmlns:oel="http://schemas.microsoft.com/office/2019/extlst" xmlns:r="http://schemas.openxmlformats.org/officeDocument/2006/relationships" xmlns:m="http://schemas.openxmlformats.org/officeDocument/2006/math" xmlns:v="urn:schemas-microsoft-com:vml" xmlns:wp14="http://schemas.microsoft.com/office/word/2010/wordprocessingDrawing" xmlns:wp="http://schemas.openxmlformats.org/drawingml/2006/wordprocessingDrawing" xmlns:w10="urn:schemas-microsoft-com:office:word" xmlns:w="http://schemas.openxmlformats.org/wordprocessingml/2006/main" xmlns:w14="http://schemas.microsoft.com/office/word/2010/wordml" xmlns:w15="http://schemas.microsoft.com/office/word/2012/wordml" xmlns:w16cex="http://schemas.microsoft.com/office/word/2018/wordml/cex" xmlns:w16cid="http://schemas.microsoft.com/office/word/2016/wordml/cid" xmlns:w16="http://schemas.microsoft.com/office/word/2018/wordml" xmlns:w16sdtdh="http://schemas.microsoft.com/office/word/2020/wordml/sdtdatahash" xmlns:w16se="http://schemas.microsoft.com/office/word/2015/wordml/symex" xmlns:wpg="http://schemas.microsoft.com/office/word/2010/wordprocessingGroup" xmlns:wpi="http://schemas.microsoft.com/office/word/2010/wordprocessingInk" xmlns:wne="http://schemas.microsoft.com/office/word/2006/wordml" xmlns:wps="http://schemas.microsoft.com/office/word/2010/wordprocessingShape" mc:Ignorable="w14 w15 w16se w16cid w16 w16cex w16sdtdh wp14">
   <w:abstractNum w:abstractNumId="0" w15:restartNumberingAfterBreak="0">
-    <w:nsid w:val="FFFFFF7C"/>
-    <w:multiLevelType w:val="singleLevel"/>
-    <w:tmpl w:val="29B8F8D2"/>
-    <w:lvl w:ilvl="0">
-      <w:start w:val="1"/>
-      <w:numFmt w:val="decimal"/>
-      <w:lvlText w:val="%1."/>
-      <w:lvlJc w:val="left"/>
-      <w:pPr>
-        <w:tabs>
-          <w:tab w:val="num" w:pos="1492"/>
-        </w:tabs>
-        <w:ind w:left="1492" w:hanging="360"/>
-      </w:pPr>
-    </w:lvl>
-  </w:abstractNum>
-  <w:abstractNum w:abstractNumId="1" w15:restartNumberingAfterBreak="0">
-    <w:nsid w:val="FFFFFF7D"/>
-    <w:multiLevelType w:val="singleLevel"/>
-    <w:tmpl w:val="5BD681F2"/>
-    <w:lvl w:ilvl="0">
-      <w:start w:val="1"/>
-      <w:numFmt w:val="decimal"/>
-      <w:lvlText w:val="%1."/>
-      <w:lvlJc w:val="left"/>
-      <w:pPr>
-        <w:tabs>
-          <w:tab w:val="num" w:pos="1209"/>
-        </w:tabs>
-        <w:ind w:left="1209" w:hanging="360"/>
-      </w:pPr>
-    </w:lvl>
-  </w:abstractNum>
-  <w:abstractNum w:abstractNumId="2" w15:restartNumberingAfterBreak="0">
-    <w:nsid w:val="FFFFFF7E"/>
-    <w:multiLevelType w:val="singleLevel"/>
-    <w:tmpl w:val="A030B972"/>
-    <w:lvl w:ilvl="0">
-      <w:start w:val="1"/>
-      <w:numFmt w:val="decimal"/>
-      <w:lvlText w:val="%1."/>
-      <w:lvlJc w:val="left"/>
-      <w:pPr>
-        <w:tabs>
-          <w:tab w:val="num" w:pos="926"/>
-        </w:tabs>
-        <w:ind w:left="926" w:hanging="360"/>
-      </w:pPr>
-    </w:lvl>
-  </w:abstractNum>
-  <w:abstractNum w:abstractNumId="3" w15:restartNumberingAfterBreak="0">
-    <w:nsid w:val="FFFFFF7F"/>
-    <w:multiLevelType w:val="singleLevel"/>
-    <w:tmpl w:val="EF367DE4"/>
-    <w:lvl w:ilvl="0">
-      <w:start w:val="1"/>
-      <w:numFmt w:val="decimal"/>
-      <w:lvlText w:val="%1."/>
-      <w:lvlJc w:val="left"/>
-      <w:pPr>
-        <w:tabs>
-          <w:tab w:val="num" w:pos="643"/>
-        </w:tabs>
-        <w:ind w:left="643" w:hanging="360"/>
-      </w:pPr>
-    </w:lvl>
-  </w:abstractNum>
-  <w:abstractNum w:abstractNumId="4" w15:restartNumberingAfterBreak="0">
-    <w:nsid w:val="FFFFFF80"/>
-    <w:multiLevelType w:val="singleLevel"/>
-    <w:tmpl w:val="A30EEF30"/>
-    <w:lvl w:ilvl="0">
-      <w:start w:val="1"/>
-      <w:numFmt w:val="bullet"/>
-      <w:lvlText w:val=""/>
-      <w:lvlJc w:val="left"/>
-      <w:pPr>
-        <w:tabs>
-          <w:tab w:val="num" w:pos="1492"/>
-        </w:tabs>
-        <w:ind w:left="1492" w:hanging="360"/>
-      </w:pPr>
-      <w:rPr>
-        <w:rFonts w:ascii="Symbol" w:hAnsi="Symbol" w:hint="default"/>
-      </w:rPr>
-    </w:lvl>
-  </w:abstractNum>
-  <w:abstractNum w:abstractNumId="5" w15:restartNumberingAfterBreak="0">
-    <w:nsid w:val="FFFFFF81"/>
-    <w:multiLevelType w:val="singleLevel"/>
-    <w:tmpl w:val="9EAA7E10"/>
-    <w:lvl w:ilvl="0">
-      <w:start w:val="1"/>
-      <w:numFmt w:val="bullet"/>
-      <w:lvlText w:val=""/>
-      <w:lvlJc w:val="left"/>
-      <w:pPr>
-        <w:tabs>
-          <w:tab w:val="num" w:pos="1209"/>
-        </w:tabs>
-        <w:ind w:left="1209" w:hanging="360"/>
-      </w:pPr>
-      <w:rPr>
-        <w:rFonts w:ascii="Symbol" w:hAnsi="Symbol" w:hint="default"/>
-      </w:rPr>
-    </w:lvl>
-  </w:abstractNum>
-  <w:abstractNum w:abstractNumId="6" w15:restartNumberingAfterBreak="0">
-    <w:nsid w:val="FFFFFF82"/>
-    <w:multiLevelType w:val="singleLevel"/>
-    <w:tmpl w:val="CE504A48"/>
-    <w:lvl w:ilvl="0">
-      <w:start w:val="1"/>
-      <w:numFmt w:val="bullet"/>
-      <w:lvlText w:val=""/>
-      <w:lvlJc w:val="left"/>
-      <w:pPr>
-        <w:tabs>
-          <w:tab w:val="num" w:pos="926"/>
-        </w:tabs>
-        <w:ind w:left="926" w:hanging="360"/>
-      </w:pPr>
-      <w:rPr>
-        <w:rFonts w:ascii="Symbol" w:hAnsi="Symbol" w:hint="default"/>
-      </w:rPr>
-    </w:lvl>
-  </w:abstractNum>
-  <w:abstractNum w:abstractNumId="7" w15:restartNumberingAfterBreak="0">
-    <w:nsid w:val="FFFFFF83"/>
-    <w:multiLevelType w:val="singleLevel"/>
-    <w:tmpl w:val="0F5ECCD4"/>
-    <w:lvl w:ilvl="0">
-      <w:start w:val="1"/>
-      <w:numFmt w:val="bullet"/>
-      <w:lvlText w:val=""/>
-      <w:lvlJc w:val="left"/>
-      <w:pPr>
-        <w:tabs>
-          <w:tab w:val="num" w:pos="643"/>
-        </w:tabs>
-        <w:ind w:left="643" w:hanging="360"/>
-      </w:pPr>
-      <w:rPr>
-        <w:rFonts w:ascii="Symbol" w:hAnsi="Symbol" w:hint="default"/>
-      </w:rPr>
-    </w:lvl>
-  </w:abstractNum>
-  <w:abstractNum w:abstractNumId="8" w15:restartNumberingAfterBreak="0">
-    <w:nsid w:val="FFFFFF88"/>
-    <w:multiLevelType w:val="singleLevel"/>
-    <w:tmpl w:val="2AEABFAC"/>
-    <w:lvl w:ilvl="0">
-      <w:start w:val="1"/>
-      <w:numFmt w:val="decimal"/>
-      <w:lvlText w:val="%1."/>
-      <w:lvlJc w:val="left"/>
-      <w:pPr>
-        <w:tabs>
-          <w:tab w:val="num" w:pos="360"/>
-        </w:tabs>
-        <w:ind w:left="360" w:hanging="360"/>
-      </w:pPr>
-    </w:lvl>
-  </w:abstractNum>
-  <w:abstractNum w:abstractNumId="9" w15:restartNumberingAfterBreak="0">
-    <w:nsid w:val="FFFFFF89"/>
-    <w:multiLevelType w:val="singleLevel"/>
-    <w:tmpl w:val="A014B568"/>
-    <w:lvl w:ilvl="0">
-      <w:start w:val="1"/>
-      <w:numFmt w:val="bullet"/>
-      <w:lvlText w:val=""/>
-      <w:lvlJc w:val="left"/>
-      <w:pPr>
-        <w:tabs>
-          <w:tab w:val="num" w:pos="360"/>
-        </w:tabs>
-        <w:ind w:left="360" w:hanging="360"/>
-      </w:pPr>
-      <w:rPr>
-        <w:rFonts w:ascii="Symbol" w:hAnsi="Symbol" w:hint="default"/>
-      </w:rPr>
-    </w:lvl>
-  </w:abstractNum>
-  <w:abstractNum w:abstractNumId="10" w15:restartNumberingAfterBreak="0">
     <w:nsid w:val="1A3217AF"/>
     <w:multiLevelType w:val="hybridMultilevel"/>
     <w:tmpl w:val="9B2A27A8"/>
@@ -920,7 +871,7 @@
       </w:pPr>
     </w:lvl>
   </w:abstractNum>
-  <w:abstractNum w:abstractNumId="11" w15:restartNumberingAfterBreak="0">
+  <w:abstractNum w:abstractNumId="1" w15:restartNumberingAfterBreak="0">
     <w:nsid w:val="20C56060"/>
     <w:multiLevelType w:val="multilevel"/>
     <w:tmpl w:val="07708F34"/>
@@ -1033,7 +984,7 @@
       </w:pPr>
     </w:lvl>
   </w:abstractNum>
-  <w:abstractNum w:abstractNumId="12" w15:restartNumberingAfterBreak="0">
+  <w:abstractNum w:abstractNumId="2" w15:restartNumberingAfterBreak="0">
     <w:nsid w:val="4EDE65CA"/>
     <w:multiLevelType w:val="hybridMultilevel"/>
     <w:tmpl w:val="78C0F9AE"/>
@@ -1146,7 +1097,7 @@
       </w:rPr>
     </w:lvl>
   </w:abstractNum>
-  <w:abstractNum w:abstractNumId="13" w15:restartNumberingAfterBreak="0">
+  <w:abstractNum w:abstractNumId="3" w15:restartNumberingAfterBreak="0">
     <w:nsid w:val="5EAD6C7A"/>
     <w:multiLevelType w:val="multilevel"/>
     <w:tmpl w:val="B510AA1A"/>
@@ -1259,7 +1210,7 @@
       </w:pPr>
     </w:lvl>
   </w:abstractNum>
-  <w:abstractNum w:abstractNumId="14" w15:restartNumberingAfterBreak="0">
+  <w:abstractNum w:abstractNumId="4" w15:restartNumberingAfterBreak="0">
     <w:nsid w:val="5F102607"/>
     <w:multiLevelType w:val="multilevel"/>
     <w:tmpl w:val="2C88D3C6"/>
@@ -1372,56 +1323,26 @@
       </w:pPr>
     </w:lvl>
   </w:abstractNum>
-  <w:num w:numId="1">
-    <w:abstractNumId w:val="12"/>
+  <w:num w:numId="1" w16cid:durableId="355274090">
+    <w:abstractNumId w:val="2"/>
   </w:num>
-  <w:num w:numId="2">
-    <w:abstractNumId w:val="10"/>
-  </w:num>
-  <w:num w:numId="3">
-    <w:abstractNumId w:val="11"/>
-  </w:num>
-  <w:num w:numId="4">
-    <w:abstractNumId w:val="14"/>
-  </w:num>
-  <w:num w:numId="5">
-    <w:abstractNumId w:val="13"/>
-  </w:num>
-  <w:num w:numId="6">
+  <w:num w:numId="2" w16cid:durableId="1618100133">
     <w:abstractNumId w:val="0"/>
   </w:num>
-  <w:num w:numId="7">
+  <w:num w:numId="3" w16cid:durableId="1219589014">
     <w:abstractNumId w:val="1"/>
   </w:num>
-  <w:num w:numId="8">
-    <w:abstractNumId w:val="2"/>
-  </w:num>
-  <w:num w:numId="9">
-    <w:abstractNumId w:val="3"/>
-  </w:num>
-  <w:num w:numId="10">
-    <w:abstractNumId w:val="8"/>
-  </w:num>
-  <w:num w:numId="11">
+  <w:num w:numId="4" w16cid:durableId="104544441">
     <w:abstractNumId w:val="4"/>
   </w:num>
-  <w:num w:numId="12">
-    <w:abstractNumId w:val="5"/>
-  </w:num>
-  <w:num w:numId="13">
-    <w:abstractNumId w:val="6"/>
-  </w:num>
-  <w:num w:numId="14">
-    <w:abstractNumId w:val="7"/>
-  </w:num>
-  <w:num w:numId="15">
-    <w:abstractNumId w:val="9"/>
+  <w:num w:numId="5" w16cid:durableId="395863397">
+    <w:abstractNumId w:val="3"/>
   </w:num>
 </w:numbering>
 </file>
 
 <file path=word/styles.xml><?xml version="1.0" encoding="utf-8"?>
-<w:styles xmlns:mc="http://schemas.openxmlformats.org/markup-compatibility/2006" xmlns:r="http://schemas.openxmlformats.org/officeDocument/2006/relationships" xmlns:w="http://schemas.openxmlformats.org/wordprocessingml/2006/main" xmlns:w14="http://schemas.microsoft.com/office/word/2010/wordml" xmlns:w15="http://schemas.microsoft.com/office/word/2012/wordml" xmlns:w16cex="http://schemas.microsoft.com/office/word/2018/wordml/cex" xmlns:w16cid="http://schemas.microsoft.com/office/word/2016/wordml/cid" xmlns:w16="http://schemas.microsoft.com/office/word/2018/wordml" xmlns:w16se="http://schemas.microsoft.com/office/word/2015/wordml/symex" mc:Ignorable="w14 w15 w16se w16cid w16 w16cex">
+<w:styles xmlns:mc="http://schemas.openxmlformats.org/markup-compatibility/2006" xmlns:r="http://schemas.openxmlformats.org/officeDocument/2006/relationships" xmlns:w="http://schemas.openxmlformats.org/wordprocessingml/2006/main" xmlns:w14="http://schemas.microsoft.com/office/word/2010/wordml" xmlns:w15="http://schemas.microsoft.com/office/word/2012/wordml" xmlns:w16cex="http://schemas.microsoft.com/office/word/2018/wordml/cex" xmlns:w16cid="http://schemas.microsoft.com/office/word/2016/wordml/cid" xmlns:w16="http://schemas.microsoft.com/office/word/2018/wordml" xmlns:w16sdtdh="http://schemas.microsoft.com/office/word/2020/wordml/sdtdatahash" xmlns:w16se="http://schemas.microsoft.com/office/word/2015/wordml/symex" mc:Ignorable="w14 w15 w16se w16cid w16 w16cex w16sdtdh">
   <w:docDefaults>
     <w:rPrDefault>
       <w:rPr>
@@ -2062,7 +1983,6 @@
   <w:style w:type="character" w:default="1" w:styleId="DefaultParagraphFont">
     <w:name w:val="Default Paragraph Font"/>
     <w:uiPriority w:val="1"/>
-    <w:semiHidden/>
     <w:unhideWhenUsed/>
   </w:style>
   <w:style w:type="table" w:default="1" w:styleId="TableNormal">
@@ -2589,15 +2509,15 @@
     <w:basedOn w:val="Normal"/>
     <w:next w:val="Normal"/>
     <w:uiPriority w:val="35"/>
-    <w:semiHidden/>
     <w:unhideWhenUsed/>
     <w:qFormat/>
-    <w:rsid w:val="008E3034"/>
+    <w:rsid w:val="006A0995"/>
+    <w:pPr>
+      <w:keepNext/>
+    </w:pPr>
     <w:rPr>
       <w:b/>
       <w:bCs/>
-      <w:sz w:val="18"/>
-      <w:szCs w:val="18"/>
     </w:rPr>
   </w:style>
   <w:style w:type="character" w:styleId="Strong">
@@ -2742,39 +2662,81 @@
       <w:u w:val="single"/>
     </w:rPr>
   </w:style>
-  <w:style w:type="paragraph" w:styleId="BlockText">
-    <w:name w:val="Block Text"/>
-    <w:basedOn w:val="Normal"/>
-    <w:autoRedefine/>
-    <w:uiPriority w:val="99"/>
-    <w:unhideWhenUsed/>
-    <w:rsid w:val="006B6F8D"/>
+  <w:style w:type="table" w:styleId="TableGrid">
+    <w:name w:val="Table Grid"/>
+    <w:basedOn w:val="TableNormal"/>
+    <w:uiPriority w:val="39"/>
+    <w:rsid w:val="005D5D65"/>
     <w:pPr>
-      <w:pBdr>
-        <w:top w:val="single" w:sz="8" w:space="10" w:color="auto"/>
-        <w:left w:val="single" w:sz="8" w:space="10" w:color="auto"/>
-        <w:bottom w:val="single" w:sz="8" w:space="10" w:color="auto"/>
-        <w:right w:val="single" w:sz="8" w:space="10" w:color="auto"/>
-      </w:pBdr>
-      <w:ind w:left="1152" w:right="1152"/>
+      <w:spacing w:after="0" w:line="240" w:lineRule="auto"/>
     </w:pPr>
-    <w:rPr>
-      <w:rFonts w:cstheme="minorBidi"/>
-      <w:iCs/>
-      <w:color w:val="auto"/>
-    </w:rPr>
-  </w:style>
-  <w:style w:type="character" w:styleId="FollowedHyperlink">
-    <w:name w:val="FollowedHyperlink"/>
-    <w:basedOn w:val="DefaultParagraphFont"/>
-    <w:uiPriority w:val="99"/>
-    <w:semiHidden/>
-    <w:unhideWhenUsed/>
-    <w:rsid w:val="003F3058"/>
-    <w:rPr>
-      <w:color w:val="954F72" w:themeColor="followedHyperlink"/>
-      <w:u w:val="single"/>
-    </w:rPr>
+    <w:tblPr>
+      <w:tblBorders>
+        <w:top w:val="single" w:sz="4" w:space="0" w:color="auto"/>
+        <w:left w:val="single" w:sz="4" w:space="0" w:color="auto"/>
+        <w:bottom w:val="single" w:sz="4" w:space="0" w:color="auto"/>
+        <w:right w:val="single" w:sz="4" w:space="0" w:color="auto"/>
+        <w:insideH w:val="single" w:sz="4" w:space="0" w:color="auto"/>
+        <w:insideV w:val="single" w:sz="4" w:space="0" w:color="auto"/>
+      </w:tblBorders>
+    </w:tblPr>
+  </w:style>
+  <w:style w:type="table" w:styleId="GridTable1Light">
+    <w:name w:val="Grid Table 1 Light"/>
+    <w:basedOn w:val="TableNormal"/>
+    <w:uiPriority w:val="46"/>
+    <w:rsid w:val="005B0E29"/>
+    <w:pPr>
+      <w:spacing w:after="0" w:line="240" w:lineRule="auto"/>
+    </w:pPr>
+    <w:tblPr>
+      <w:tblStyleRowBandSize w:val="1"/>
+      <w:tblStyleColBandSize w:val="1"/>
+      <w:tblBorders>
+        <w:top w:val="single" w:sz="4" w:space="0" w:color="999999" w:themeColor="text1" w:themeTint="66"/>
+        <w:left w:val="single" w:sz="4" w:space="0" w:color="999999" w:themeColor="text1" w:themeTint="66"/>
+        <w:bottom w:val="single" w:sz="4" w:space="0" w:color="999999" w:themeColor="text1" w:themeTint="66"/>
+        <w:right w:val="single" w:sz="4" w:space="0" w:color="999999" w:themeColor="text1" w:themeTint="66"/>
+        <w:insideH w:val="single" w:sz="4" w:space="0" w:color="999999" w:themeColor="text1" w:themeTint="66"/>
+        <w:insideV w:val="single" w:sz="4" w:space="0" w:color="999999" w:themeColor="text1" w:themeTint="66"/>
+      </w:tblBorders>
+    </w:tblPr>
+    <w:tblStylePr w:type="firstRow">
+      <w:rPr>
+        <w:b/>
+        <w:bCs/>
+      </w:rPr>
+      <w:tblPr/>
+      <w:tcPr>
+        <w:tcBorders>
+          <w:bottom w:val="single" w:sz="12" w:space="0" w:color="666666" w:themeColor="text1" w:themeTint="99"/>
+        </w:tcBorders>
+      </w:tcPr>
+    </w:tblStylePr>
+    <w:tblStylePr w:type="lastRow">
+      <w:rPr>
+        <w:b/>
+        <w:bCs/>
+      </w:rPr>
+      <w:tblPr/>
+      <w:tcPr>
+        <w:tcBorders>
+          <w:top w:val="double" w:sz="2" w:space="0" w:color="666666" w:themeColor="text1" w:themeTint="99"/>
+        </w:tcBorders>
+      </w:tcPr>
+    </w:tblStylePr>
+    <w:tblStylePr w:type="firstCol">
+      <w:rPr>
+        <w:b/>
+        <w:bCs/>
+      </w:rPr>
+    </w:tblStylePr>
+    <w:tblStylePr w:type="lastCol">
+      <w:rPr>
+        <w:b/>
+        <w:bCs/>
+      </w:rPr>
+    </w:tblStylePr>
   </w:style>
 </w:styles>
 </file>

</xml_diff>